<commit_message>
Labeled more statements and added labeling notes
</commit_message>
<xml_diff>
--- a/data/labeled/2025-06-27_coding_notes.docx
+++ b/data/labeled/2025-06-27_coding_notes.docx
@@ -27,7 +27,15 @@
         <w:t xml:space="preserve">Maybe exclude </w:t>
       </w:r>
       <w:r>
-        <w:t>all statements that are not from results section?</w:t>
+        <w:t xml:space="preserve">all statements that are not from </w:t>
+      </w:r>
+      <w:proofErr w:type="gramStart"/>
+      <w:r>
+        <w:t>results</w:t>
+      </w:r>
+      <w:proofErr w:type="gramEnd"/>
+      <w:r>
+        <w:t xml:space="preserve"> section?</w:t>
       </w:r>
     </w:p>
     <w:p>
@@ -51,13 +59,37 @@
         </w:numPr>
       </w:pPr>
       <w:r>
-        <w:t xml:space="preserve">Some statements are actually okay but are flagged as being from a figure not or sth. </w:t>
+        <w:t xml:space="preserve">Some statements are </w:t>
+      </w:r>
+      <w:proofErr w:type="gramStart"/>
+      <w:r>
+        <w:t>actually okay</w:t>
+      </w:r>
+      <w:proofErr w:type="gramEnd"/>
+      <w:r>
+        <w:t xml:space="preserve"> but are flagged as being from a figure not or </w:t>
+      </w:r>
+      <w:proofErr w:type="spellStart"/>
+      <w:r>
+        <w:t>sth</w:t>
+      </w:r>
+      <w:proofErr w:type="spellEnd"/>
+      <w:r>
+        <w:t xml:space="preserve">. </w:t>
       </w:r>
       <w:r>
         <w:sym w:font="Wingdings" w:char="F0E0"/>
       </w:r>
       <w:r>
-        <w:t xml:space="preserve"> Check of simply exclude!</w:t>
+        <w:t xml:space="preserve"> Check </w:t>
+      </w:r>
+      <w:proofErr w:type="gramStart"/>
+      <w:r>
+        <w:t>of</w:t>
+      </w:r>
+      <w:proofErr w:type="gramEnd"/>
+      <w:r>
+        <w:t xml:space="preserve"> simply exclude!</w:t>
       </w:r>
     </w:p>
     <w:p>
@@ -81,7 +113,15 @@
         </w:numPr>
       </w:pPr>
       <w:r>
-        <w:t xml:space="preserve">Strict: anything that might lead readers to believe that the effect is null; similar to </w:t>
+        <w:t xml:space="preserve">Strict: anything that might lead readers to believe that the effect is null; </w:t>
+      </w:r>
+      <w:proofErr w:type="gramStart"/>
+      <w:r>
+        <w:t>similar to</w:t>
+      </w:r>
+      <w:proofErr w:type="gramEnd"/>
+      <w:r>
+        <w:t xml:space="preserve"> </w:t>
       </w:r>
       <w:r>
         <w:t>labels in Murphy et al. (2025) and Aczel et al (2018)</w:t>
@@ -126,7 +166,15 @@
         </w:numPr>
       </w:pPr>
       <w:r>
-        <w:t>Check again with Daniel, bc it feels strange to code this as correct</w:t>
+        <w:t xml:space="preserve">Check again with Daniel, </w:t>
+      </w:r>
+      <w:proofErr w:type="spellStart"/>
+      <w:r>
+        <w:t>bc</w:t>
+      </w:r>
+      <w:proofErr w:type="spellEnd"/>
+      <w:r>
+        <w:t xml:space="preserve"> it feels strange to code this as correct</w:t>
       </w:r>
     </w:p>
     <w:p>
@@ -156,7 +204,21 @@
         <w:rPr>
           <w:strike/>
         </w:rPr>
-        <w:t xml:space="preserve">“Ã¢â€°Â¤” etc. seem to be </w:t>
+        <w:t>“</w:t>
+      </w:r>
+      <w:proofErr w:type="spellStart"/>
+      <w:r>
+        <w:rPr>
+          <w:strike/>
+        </w:rPr>
+        <w:t>Ã¢â</w:t>
+      </w:r>
+      <w:proofErr w:type="spellEnd"/>
+      <w:r>
+        <w:rPr>
+          <w:strike/>
+        </w:rPr>
+        <w:t xml:space="preserve">€°Â¤” etc. seem to be </w:t>
       </w:r>
       <w:r>
         <w:rPr>
@@ -177,7 +239,15 @@
         <w:t xml:space="preserve">For now, I only coded statements that had “results” </w:t>
       </w:r>
       <w:r>
-        <w:t>as their section! Might want to check the others later!</w:t>
+        <w:t xml:space="preserve">as their section! </w:t>
+      </w:r>
+      <w:proofErr w:type="gramStart"/>
+      <w:r>
+        <w:t>Might</w:t>
+      </w:r>
+      <w:proofErr w:type="gramEnd"/>
+      <w:r>
+        <w:t xml:space="preserve"> want to check the others later!</w:t>
       </w:r>
     </w:p>
     <w:p>
@@ -198,7 +268,15 @@
         <w:t>”</w:t>
       </w:r>
       <w:r>
-        <w:t>) bc I only wanted to include one sentence statements for now</w:t>
+        <w:t xml:space="preserve">) </w:t>
+      </w:r>
+      <w:proofErr w:type="spellStart"/>
+      <w:r>
+        <w:t>bc</w:t>
+      </w:r>
+      <w:proofErr w:type="spellEnd"/>
+      <w:r>
+        <w:t xml:space="preserve"> I only wanted to include one sentence statements for now</w:t>
       </w:r>
     </w:p>
     <w:p>
@@ -215,8 +293,13 @@
       <w:r>
         <w:t xml:space="preserve">X had a significant effect, but Y did not” sound incorrect to me, but I will label them as correct </w:t>
       </w:r>
-      <w:r>
-        <w:t>bc of the “significant”</w:t>
+      <w:proofErr w:type="spellStart"/>
+      <w:r>
+        <w:t>bc</w:t>
+      </w:r>
+      <w:proofErr w:type="spellEnd"/>
+      <w:r>
+        <w:t xml:space="preserve"> of the “significant”</w:t>
       </w:r>
     </w:p>
     <w:p>
@@ -243,7 +326,15 @@
         </w:numPr>
       </w:pPr>
       <w:r>
-        <w:t>If a statement contains both a nonsig. p value and a BF, do I even code them as incorrect?</w:t>
+        <w:t xml:space="preserve">If a statement contains both a </w:t>
+      </w:r>
+      <w:proofErr w:type="spellStart"/>
+      <w:r>
+        <w:t>nonsig</w:t>
+      </w:r>
+      <w:proofErr w:type="spellEnd"/>
+      <w:r>
+        <w:t>. p value and a BF, do I even code them as incorrect?</w:t>
       </w:r>
     </w:p>
     <w:p>
@@ -288,7 +379,15 @@
         </w:numPr>
       </w:pPr>
       <w:r>
-        <w:t xml:space="preserve">Marginally significant key word if they interpret nonsig effects as </w:t>
+        <w:t xml:space="preserve">Marginally significant key word if they interpret </w:t>
+      </w:r>
+      <w:proofErr w:type="spellStart"/>
+      <w:r>
+        <w:t>nonsig</w:t>
+      </w:r>
+      <w:proofErr w:type="spellEnd"/>
+      <w:r>
+        <w:t xml:space="preserve"> effects as </w:t>
       </w:r>
       <w:r>
         <w:t>significant/real effects (not only when they say ‘trend’ or ‘marginally’!)</w:t>
@@ -318,10 +417,136 @@
         <w:t xml:space="preserve">Idea: Instead of a classifier, maybe just </w:t>
       </w:r>
       <w:r>
-        <w:t>use something like distinct_words() but something that identifies the most common word pairs (e.g., ‘not significant</w:t>
+        <w:t xml:space="preserve">use something like </w:t>
+      </w:r>
+      <w:proofErr w:type="spellStart"/>
+      <w:r>
+        <w:t>distinct_</w:t>
+      </w:r>
+      <w:proofErr w:type="gramStart"/>
+      <w:r>
+        <w:t>words</w:t>
+      </w:r>
+      <w:proofErr w:type="spellEnd"/>
+      <w:r>
+        <w:t>(</w:t>
+      </w:r>
+      <w:proofErr w:type="gramEnd"/>
+      <w:r>
+        <w:t>) but something that identifies the most common word pairs (e.g., ‘not significant</w:t>
       </w:r>
       <w:r>
         <w:t>’, ‘no effect’, ‘not predict’, …)! Use this for automated coding and see how much it aligns with the hand-coded examples</w:t>
+      </w:r>
+    </w:p>
+    <w:p>
+      <w:pPr>
+        <w:pStyle w:val="Listenabsatz"/>
+        <w:numPr>
+          <w:ilvl w:val="0"/>
+          <w:numId w:val="1"/>
+        </w:numPr>
+      </w:pPr>
+      <w:r>
+        <w:t>Statements like ‘</w:t>
+      </w:r>
+      <w:r>
+        <w:t>We observed no such increase</w:t>
+      </w:r>
+      <w:r>
+        <w:t>…’ maybe wouldn’t be 100% incorrect, but I would still like them to be coded as 1 so that they are highlighted and written in a more correct way with the automated approach</w:t>
+      </w:r>
+    </w:p>
+    <w:p>
+      <w:pPr>
+        <w:pStyle w:val="Listenabsatz"/>
+        <w:numPr>
+          <w:ilvl w:val="0"/>
+          <w:numId w:val="1"/>
+        </w:numPr>
+      </w:pPr>
+      <w:r>
+        <w:lastRenderedPageBreak/>
+        <w:t xml:space="preserve">Very subtle difference between “we did not find X” (correct) and “we found no difference” (incorrect) might be </w:t>
+      </w:r>
+      <w:proofErr w:type="gramStart"/>
+      <w:r>
+        <w:t>really hard</w:t>
+      </w:r>
+      <w:proofErr w:type="gramEnd"/>
+      <w:r>
+        <w:t xml:space="preserve"> for a model to pick up</w:t>
+      </w:r>
+    </w:p>
+    <w:p>
+      <w:pPr>
+        <w:pStyle w:val="Listenabsatz"/>
+        <w:numPr>
+          <w:ilvl w:val="1"/>
+          <w:numId w:val="1"/>
+        </w:numPr>
+      </w:pPr>
+      <w:r>
+        <w:t xml:space="preserve">Correction: </w:t>
+      </w:r>
+      <w:proofErr w:type="gramStart"/>
+      <w:r>
+        <w:t>Maybe</w:t>
+      </w:r>
+      <w:proofErr w:type="gramEnd"/>
+      <w:r>
+        <w:t xml:space="preserve"> not always incorrect?</w:t>
+      </w:r>
+    </w:p>
+    <w:p>
+      <w:pPr>
+        <w:pStyle w:val="Listenabsatz"/>
+        <w:numPr>
+          <w:ilvl w:val="1"/>
+          <w:numId w:val="1"/>
+        </w:numPr>
+      </w:pPr>
+      <w:r>
+        <w:t>See: “</w:t>
+      </w:r>
+      <w:r>
+        <w:rPr>
+          <w:i/>
+        </w:rPr>
+        <w:t>Here, we found no main effect of experiment, F(1, 78) = 0.18, p = 0.67, Î· p 2 &lt; .01), a main effect of sound, F(1, 78) = 24.04, p &lt; .0001, Î· p 2 = .24, and a significant interaction, F(1, 78) = 4.21, p = .0435, Î· p 2 = .05.</w:t>
+      </w:r>
+      <w:r>
+        <w:rPr>
+          <w:i/>
+        </w:rPr>
+        <w:t>”</w:t>
+      </w:r>
+    </w:p>
+    <w:p>
+      <w:pPr>
+        <w:pStyle w:val="Listenabsatz"/>
+        <w:numPr>
+          <w:ilvl w:val="1"/>
+          <w:numId w:val="1"/>
+        </w:numPr>
+      </w:pPr>
+      <w:r>
+        <w:t>R</w:t>
+      </w:r>
+      <w:r>
+        <w:t>eally tricky…</w:t>
+      </w:r>
+    </w:p>
+    <w:p>
+      <w:pPr>
+        <w:pStyle w:val="Listenabsatz"/>
+        <w:numPr>
+          <w:ilvl w:val="0"/>
+          <w:numId w:val="1"/>
+        </w:numPr>
+      </w:pPr>
+      <w:r>
+        <w:t>X</w:t>
       </w:r>
     </w:p>
     <w:sectPr>

</xml_diff>

<commit_message>
Labeled more statements and added comments/notes
</commit_message>
<xml_diff>
--- a/data/labeled/2025-06-27_coding_notes.docx
+++ b/data/labeled/2025-06-27_coding_notes.docx
@@ -27,15 +27,7 @@
         <w:t xml:space="preserve">Maybe exclude </w:t>
       </w:r>
       <w:r>
-        <w:t xml:space="preserve">all statements that are not from </w:t>
-      </w:r>
-      <w:proofErr w:type="gramStart"/>
-      <w:r>
-        <w:t>results</w:t>
-      </w:r>
-      <w:proofErr w:type="gramEnd"/>
-      <w:r>
-        <w:t xml:space="preserve"> section?</w:t>
+        <w:t>all statements that are not from results section?</w:t>
       </w:r>
     </w:p>
     <w:p>
@@ -59,37 +51,13 @@
         </w:numPr>
       </w:pPr>
       <w:r>
-        <w:t xml:space="preserve">Some statements are </w:t>
-      </w:r>
-      <w:proofErr w:type="gramStart"/>
-      <w:r>
-        <w:t>actually okay</w:t>
-      </w:r>
-      <w:proofErr w:type="gramEnd"/>
-      <w:r>
-        <w:t xml:space="preserve"> but are flagged as being from a figure not or </w:t>
-      </w:r>
-      <w:proofErr w:type="spellStart"/>
-      <w:r>
-        <w:t>sth</w:t>
-      </w:r>
-      <w:proofErr w:type="spellEnd"/>
-      <w:r>
-        <w:t xml:space="preserve">. </w:t>
+        <w:t xml:space="preserve">Some statements are actually okay but are flagged as being from a figure not or sth. </w:t>
       </w:r>
       <w:r>
         <w:sym w:font="Wingdings" w:char="F0E0"/>
       </w:r>
       <w:r>
-        <w:t xml:space="preserve"> Check </w:t>
-      </w:r>
-      <w:proofErr w:type="gramStart"/>
-      <w:r>
-        <w:t>of</w:t>
-      </w:r>
-      <w:proofErr w:type="gramEnd"/>
-      <w:r>
-        <w:t xml:space="preserve"> simply exclude!</w:t>
+        <w:t xml:space="preserve"> Check of simply exclude!</w:t>
       </w:r>
     </w:p>
     <w:p>
@@ -113,15 +81,7 @@
         </w:numPr>
       </w:pPr>
       <w:r>
-        <w:t xml:space="preserve">Strict: anything that might lead readers to believe that the effect is null; </w:t>
-      </w:r>
-      <w:proofErr w:type="gramStart"/>
-      <w:r>
-        <w:t>similar to</w:t>
-      </w:r>
-      <w:proofErr w:type="gramEnd"/>
-      <w:r>
-        <w:t xml:space="preserve"> </w:t>
+        <w:t xml:space="preserve">Strict: anything that might lead readers to believe that the effect is null; similar to </w:t>
       </w:r>
       <w:r>
         <w:t>labels in Murphy et al. (2025) and Aczel et al (2018)</w:t>
@@ -166,15 +126,7 @@
         </w:numPr>
       </w:pPr>
       <w:r>
-        <w:t xml:space="preserve">Check again with Daniel, </w:t>
-      </w:r>
-      <w:proofErr w:type="spellStart"/>
-      <w:r>
-        <w:t>bc</w:t>
-      </w:r>
-      <w:proofErr w:type="spellEnd"/>
-      <w:r>
-        <w:t xml:space="preserve"> it feels strange to code this as correct</w:t>
+        <w:t>Check again with Daniel, bc it feels strange to code this as correct</w:t>
       </w:r>
     </w:p>
     <w:p>
@@ -204,21 +156,7 @@
         <w:rPr>
           <w:strike/>
         </w:rPr>
-        <w:t>“</w:t>
-      </w:r>
-      <w:proofErr w:type="spellStart"/>
-      <w:r>
-        <w:rPr>
-          <w:strike/>
-        </w:rPr>
-        <w:t>Ã¢â</w:t>
-      </w:r>
-      <w:proofErr w:type="spellEnd"/>
-      <w:r>
-        <w:rPr>
-          <w:strike/>
-        </w:rPr>
-        <w:t xml:space="preserve">€°Â¤” etc. seem to be </w:t>
+        <w:t xml:space="preserve">“Ã¢â€°Â¤” etc. seem to be </w:t>
       </w:r>
       <w:r>
         <w:rPr>
@@ -239,15 +177,7 @@
         <w:t xml:space="preserve">For now, I only coded statements that had “results” </w:t>
       </w:r>
       <w:r>
-        <w:t xml:space="preserve">as their section! </w:t>
-      </w:r>
-      <w:proofErr w:type="gramStart"/>
-      <w:r>
-        <w:t>Might</w:t>
-      </w:r>
-      <w:proofErr w:type="gramEnd"/>
-      <w:r>
-        <w:t xml:space="preserve"> want to check the others later!</w:t>
+        <w:t>as their section! Might want to check the others later!</w:t>
       </w:r>
     </w:p>
     <w:p>
@@ -268,15 +198,7 @@
         <w:t>”</w:t>
       </w:r>
       <w:r>
-        <w:t xml:space="preserve">) </w:t>
-      </w:r>
-      <w:proofErr w:type="spellStart"/>
-      <w:r>
-        <w:t>bc</w:t>
-      </w:r>
-      <w:proofErr w:type="spellEnd"/>
-      <w:r>
-        <w:t xml:space="preserve"> I only wanted to include one sentence statements for now</w:t>
+        <w:t>) bc I only wanted to include one sentence statements for now</w:t>
       </w:r>
     </w:p>
     <w:p>
@@ -293,13 +215,8 @@
       <w:r>
         <w:t xml:space="preserve">X had a significant effect, but Y did not” sound incorrect to me, but I will label them as correct </w:t>
       </w:r>
-      <w:proofErr w:type="spellStart"/>
-      <w:r>
-        <w:t>bc</w:t>
-      </w:r>
-      <w:proofErr w:type="spellEnd"/>
-      <w:r>
-        <w:t xml:space="preserve"> of the “significant”</w:t>
+      <w:r>
+        <w:t>bc of the “significant”</w:t>
       </w:r>
     </w:p>
     <w:p>
@@ -326,15 +243,7 @@
         </w:numPr>
       </w:pPr>
       <w:r>
-        <w:t xml:space="preserve">If a statement contains both a </w:t>
-      </w:r>
-      <w:proofErr w:type="spellStart"/>
-      <w:r>
-        <w:t>nonsig</w:t>
-      </w:r>
-      <w:proofErr w:type="spellEnd"/>
-      <w:r>
-        <w:t>. p value and a BF, do I even code them as incorrect?</w:t>
+        <w:t>If a statement contains both a nonsig. p value and a BF, do I even code them as incorrect?</w:t>
       </w:r>
     </w:p>
     <w:p>
@@ -379,15 +288,7 @@
         </w:numPr>
       </w:pPr>
       <w:r>
-        <w:t xml:space="preserve">Marginally significant key word if they interpret </w:t>
-      </w:r>
-      <w:proofErr w:type="spellStart"/>
-      <w:r>
-        <w:t>nonsig</w:t>
-      </w:r>
-      <w:proofErr w:type="spellEnd"/>
-      <w:r>
-        <w:t xml:space="preserve"> effects as </w:t>
+        <w:t xml:space="preserve">Marginally significant key word if they interpret nonsig effects as </w:t>
       </w:r>
       <w:r>
         <w:t>significant/real effects (not only when they say ‘trend’ or ‘marginally’!)</w:t>
@@ -417,23 +318,7 @@
         <w:t xml:space="preserve">Idea: Instead of a classifier, maybe just </w:t>
       </w:r>
       <w:r>
-        <w:t xml:space="preserve">use something like </w:t>
-      </w:r>
-      <w:proofErr w:type="spellStart"/>
-      <w:r>
-        <w:t>distinct_</w:t>
-      </w:r>
-      <w:proofErr w:type="gramStart"/>
-      <w:r>
-        <w:t>words</w:t>
-      </w:r>
-      <w:proofErr w:type="spellEnd"/>
-      <w:r>
-        <w:t>(</w:t>
-      </w:r>
-      <w:proofErr w:type="gramEnd"/>
-      <w:r>
-        <w:t>) but something that identifies the most common word pairs (e.g., ‘not significant</w:t>
+        <w:t>use something like distinct_words() but something that identifies the most common word pairs (e.g., ‘not significant</w:t>
       </w:r>
       <w:r>
         <w:t>’, ‘no effect’, ‘not predict’, …)! Use this for automated coding and see how much it aligns with the hand-coded examples</w:t>
@@ -467,15 +352,7 @@
       </w:pPr>
       <w:r>
         <w:lastRenderedPageBreak/>
-        <w:t xml:space="preserve">Very subtle difference between “we did not find X” (correct) and “we found no difference” (incorrect) might be </w:t>
-      </w:r>
-      <w:proofErr w:type="gramStart"/>
-      <w:r>
-        <w:t>really hard</w:t>
-      </w:r>
-      <w:proofErr w:type="gramEnd"/>
-      <w:r>
-        <w:t xml:space="preserve"> for a model to pick up</w:t>
+        <w:t>Very subtle difference between “we did not find X” (correct) and “we found no difference” (incorrect) might be really hard for a model to pick up</w:t>
       </w:r>
     </w:p>
     <w:p>
@@ -487,15 +364,7 @@
         </w:numPr>
       </w:pPr>
       <w:r>
-        <w:t xml:space="preserve">Correction: </w:t>
-      </w:r>
-      <w:proofErr w:type="gramStart"/>
-      <w:r>
-        <w:t>Maybe</w:t>
-      </w:r>
-      <w:proofErr w:type="gramEnd"/>
-      <w:r>
-        <w:t xml:space="preserve"> not always incorrect?</w:t>
+        <w:t>Correction: Maybe not always incorrect?</w:t>
       </w:r>
     </w:p>
     <w:p>
@@ -513,13 +382,7 @@
         <w:rPr>
           <w:i/>
         </w:rPr>
-        <w:t>Here, we found no main effect of experiment, F(1, 78) = 0.18, p = 0.67, Î· p 2 &lt; .01), a main effect of sound, F(1, 78) = 24.04, p &lt; .0001, Î· p 2 = .24, and a significant interaction, F(1, 78) = 4.21, p = .0435, Î· p 2 = .05.</w:t>
-      </w:r>
-      <w:r>
-        <w:rPr>
-          <w:i/>
-        </w:rPr>
-        <w:t>”</w:t>
+        <w:t>Here, we found no main effect of experiment, F(1, 78) = 0.18, p = 0.67, Î· p 2 &lt; .01), a main effect of sound, F(1, 78) = 24.04, p &lt; .0001, Î· p 2 = .24, and a significant interaction, F(1, 78) = 4.21, p = .0435, Î· p 2 = .05.”</w:t>
       </w:r>
     </w:p>
     <w:p>
@@ -546,7 +409,13 @@
         </w:numPr>
       </w:pPr>
       <w:r>
-        <w:t>X</w:t>
+        <w:t xml:space="preserve">Tricky balance for some statements like “No effect was found” </w:t>
+      </w:r>
+      <w:r>
+        <w:sym w:font="Wingdings" w:char="F0E0"/>
+      </w:r>
+      <w:r>
+        <w:t xml:space="preserve"> Code as correct bc it doesn’t strongly hint towards the idea that there is no effect OR code as incorrect, bc it should still be interpreted differently ideally?</w:t>
       </w:r>
     </w:p>
     <w:sectPr>

</xml_diff>

<commit_message>
Labeled more statements and added notes
</commit_message>
<xml_diff>
--- a/data/labeled/2025-06-27_coding_notes.docx
+++ b/data/labeled/2025-06-27_coding_notes.docx
@@ -27,7 +27,15 @@
         <w:t xml:space="preserve">Maybe exclude </w:t>
       </w:r>
       <w:r>
-        <w:t>all statements that are not from results section?</w:t>
+        <w:t xml:space="preserve">all statements that are not from </w:t>
+      </w:r>
+      <w:proofErr w:type="gramStart"/>
+      <w:r>
+        <w:t>results</w:t>
+      </w:r>
+      <w:proofErr w:type="gramEnd"/>
+      <w:r>
+        <w:t xml:space="preserve"> section?</w:t>
       </w:r>
     </w:p>
     <w:p>
@@ -51,13 +59,37 @@
         </w:numPr>
       </w:pPr>
       <w:r>
-        <w:t xml:space="preserve">Some statements are actually okay but are flagged as being from a figure not or sth. </w:t>
+        <w:t xml:space="preserve">Some statements are </w:t>
+      </w:r>
+      <w:proofErr w:type="gramStart"/>
+      <w:r>
+        <w:t>actually okay</w:t>
+      </w:r>
+      <w:proofErr w:type="gramEnd"/>
+      <w:r>
+        <w:t xml:space="preserve"> but are flagged as being from a figure not or </w:t>
+      </w:r>
+      <w:proofErr w:type="spellStart"/>
+      <w:r>
+        <w:t>sth</w:t>
+      </w:r>
+      <w:proofErr w:type="spellEnd"/>
+      <w:r>
+        <w:t xml:space="preserve">. </w:t>
       </w:r>
       <w:r>
         <w:sym w:font="Wingdings" w:char="F0E0"/>
       </w:r>
       <w:r>
-        <w:t xml:space="preserve"> Check of simply exclude!</w:t>
+        <w:t xml:space="preserve"> Check </w:t>
+      </w:r>
+      <w:proofErr w:type="gramStart"/>
+      <w:r>
+        <w:t>of</w:t>
+      </w:r>
+      <w:proofErr w:type="gramEnd"/>
+      <w:r>
+        <w:t xml:space="preserve"> simply exclude!</w:t>
       </w:r>
     </w:p>
     <w:p>
@@ -81,7 +113,15 @@
         </w:numPr>
       </w:pPr>
       <w:r>
-        <w:t xml:space="preserve">Strict: anything that might lead readers to believe that the effect is null; similar to </w:t>
+        <w:t xml:space="preserve">Strict: anything that might lead readers to believe that the effect is null; </w:t>
+      </w:r>
+      <w:proofErr w:type="gramStart"/>
+      <w:r>
+        <w:t>similar to</w:t>
+      </w:r>
+      <w:proofErr w:type="gramEnd"/>
+      <w:r>
+        <w:t xml:space="preserve"> </w:t>
       </w:r>
       <w:r>
         <w:t>labels in Murphy et al. (2025) and Aczel et al (2018)</w:t>
@@ -126,7 +166,15 @@
         </w:numPr>
       </w:pPr>
       <w:r>
-        <w:t>Check again with Daniel, bc it feels strange to code this as correct</w:t>
+        <w:t xml:space="preserve">Check again with Daniel, </w:t>
+      </w:r>
+      <w:proofErr w:type="spellStart"/>
+      <w:r>
+        <w:t>bc</w:t>
+      </w:r>
+      <w:proofErr w:type="spellEnd"/>
+      <w:r>
+        <w:t xml:space="preserve"> it feels strange to code this as correct</w:t>
       </w:r>
     </w:p>
     <w:p>
@@ -156,7 +204,21 @@
         <w:rPr>
           <w:strike/>
         </w:rPr>
-        <w:t xml:space="preserve">“Ã¢â€°Â¤” etc. seem to be </w:t>
+        <w:t>“</w:t>
+      </w:r>
+      <w:proofErr w:type="spellStart"/>
+      <w:r>
+        <w:rPr>
+          <w:strike/>
+        </w:rPr>
+        <w:t>Ã¢â</w:t>
+      </w:r>
+      <w:proofErr w:type="spellEnd"/>
+      <w:r>
+        <w:rPr>
+          <w:strike/>
+        </w:rPr>
+        <w:t xml:space="preserve">€°Â¤” etc. seem to be </w:t>
       </w:r>
       <w:r>
         <w:rPr>
@@ -177,7 +239,15 @@
         <w:t xml:space="preserve">For now, I only coded statements that had “results” </w:t>
       </w:r>
       <w:r>
-        <w:t>as their section! Might want to check the others later!</w:t>
+        <w:t xml:space="preserve">as their section! </w:t>
+      </w:r>
+      <w:proofErr w:type="gramStart"/>
+      <w:r>
+        <w:t>Might</w:t>
+      </w:r>
+      <w:proofErr w:type="gramEnd"/>
+      <w:r>
+        <w:t xml:space="preserve"> want to check the others later!</w:t>
       </w:r>
     </w:p>
     <w:p>
@@ -198,7 +268,15 @@
         <w:t>”</w:t>
       </w:r>
       <w:r>
-        <w:t>) bc I only wanted to include one sentence statements for now</w:t>
+        <w:t xml:space="preserve">) </w:t>
+      </w:r>
+      <w:proofErr w:type="spellStart"/>
+      <w:r>
+        <w:t>bc</w:t>
+      </w:r>
+      <w:proofErr w:type="spellEnd"/>
+      <w:r>
+        <w:t xml:space="preserve"> I only wanted to include one sentence statements for now</w:t>
       </w:r>
     </w:p>
     <w:p>
@@ -215,8 +293,13 @@
       <w:r>
         <w:t xml:space="preserve">X had a significant effect, but Y did not” sound incorrect to me, but I will label them as correct </w:t>
       </w:r>
-      <w:r>
-        <w:t>bc of the “significant”</w:t>
+      <w:proofErr w:type="spellStart"/>
+      <w:r>
+        <w:t>bc</w:t>
+      </w:r>
+      <w:proofErr w:type="spellEnd"/>
+      <w:r>
+        <w:t xml:space="preserve"> of the “significant”</w:t>
       </w:r>
     </w:p>
     <w:p>
@@ -243,7 +326,15 @@
         </w:numPr>
       </w:pPr>
       <w:r>
-        <w:t>If a statement contains both a nonsig. p value and a BF, do I even code them as incorrect?</w:t>
+        <w:t xml:space="preserve">If a statement contains both a </w:t>
+      </w:r>
+      <w:proofErr w:type="spellStart"/>
+      <w:r>
+        <w:t>nonsig</w:t>
+      </w:r>
+      <w:proofErr w:type="spellEnd"/>
+      <w:r>
+        <w:t>. p value and a BF, do I even code them as incorrect?</w:t>
       </w:r>
     </w:p>
     <w:p>
@@ -288,7 +379,15 @@
         </w:numPr>
       </w:pPr>
       <w:r>
-        <w:t xml:space="preserve">Marginally significant key word if they interpret nonsig effects as </w:t>
+        <w:t xml:space="preserve">Marginally significant key word if they interpret </w:t>
+      </w:r>
+      <w:proofErr w:type="spellStart"/>
+      <w:r>
+        <w:t>nonsig</w:t>
+      </w:r>
+      <w:proofErr w:type="spellEnd"/>
+      <w:r>
+        <w:t xml:space="preserve"> effects as </w:t>
       </w:r>
       <w:r>
         <w:t>significant/real effects (not only when they say ‘trend’ or ‘marginally’!)</w:t>
@@ -318,7 +417,23 @@
         <w:t xml:space="preserve">Idea: Instead of a classifier, maybe just </w:t>
       </w:r>
       <w:r>
-        <w:t>use something like distinct_words() but something that identifies the most common word pairs (e.g., ‘not significant</w:t>
+        <w:t xml:space="preserve">use something like </w:t>
+      </w:r>
+      <w:proofErr w:type="spellStart"/>
+      <w:r>
+        <w:t>distinct_</w:t>
+      </w:r>
+      <w:proofErr w:type="gramStart"/>
+      <w:r>
+        <w:t>words</w:t>
+      </w:r>
+      <w:proofErr w:type="spellEnd"/>
+      <w:r>
+        <w:t>(</w:t>
+      </w:r>
+      <w:proofErr w:type="gramEnd"/>
+      <w:r>
+        <w:t>) but something that identifies the most common word pairs (e.g., ‘not significant</w:t>
       </w:r>
       <w:r>
         <w:t>’, ‘no effect’, ‘not predict’, …)! Use this for automated coding and see how much it aligns with the hand-coded examples</w:t>
@@ -352,7 +467,15 @@
       </w:pPr>
       <w:r>
         <w:lastRenderedPageBreak/>
-        <w:t>Very subtle difference between “we did not find X” (correct) and “we found no difference” (incorrect) might be really hard for a model to pick up</w:t>
+        <w:t xml:space="preserve">Very subtle difference between “we did not find X” (correct) and “we found no difference” (incorrect) might be </w:t>
+      </w:r>
+      <w:proofErr w:type="gramStart"/>
+      <w:r>
+        <w:t>really hard</w:t>
+      </w:r>
+      <w:proofErr w:type="gramEnd"/>
+      <w:r>
+        <w:t xml:space="preserve"> for a model to pick up</w:t>
       </w:r>
     </w:p>
     <w:p>
@@ -364,7 +487,15 @@
         </w:numPr>
       </w:pPr>
       <w:r>
-        <w:t>Correction: Maybe not always incorrect?</w:t>
+        <w:t xml:space="preserve">Correction: </w:t>
+      </w:r>
+      <w:proofErr w:type="gramStart"/>
+      <w:r>
+        <w:t>Maybe</w:t>
+      </w:r>
+      <w:proofErr w:type="gramEnd"/>
+      <w:r>
+        <w:t xml:space="preserve"> not always incorrect?</w:t>
       </w:r>
     </w:p>
     <w:p>
@@ -415,8 +546,78 @@
         <w:sym w:font="Wingdings" w:char="F0E0"/>
       </w:r>
       <w:r>
-        <w:t xml:space="preserve"> Code as correct bc it doesn’t strongly hint towards the idea that there is no effect OR code as incorrect, bc it should still be interpreted differently ideally?</w:t>
-      </w:r>
+        <w:t xml:space="preserve"> Code as correct </w:t>
+      </w:r>
+      <w:proofErr w:type="spellStart"/>
+      <w:r>
+        <w:t>bc</w:t>
+      </w:r>
+      <w:proofErr w:type="spellEnd"/>
+      <w:r>
+        <w:t xml:space="preserve"> it doesn’t strongly hint towards the idea that there is no effect OR code as incorrect, </w:t>
+      </w:r>
+      <w:proofErr w:type="spellStart"/>
+      <w:r>
+        <w:t>bc</w:t>
+      </w:r>
+      <w:proofErr w:type="spellEnd"/>
+      <w:r>
+        <w:t xml:space="preserve"> it should still be interpreted differently ideally?</w:t>
+      </w:r>
+    </w:p>
+    <w:p>
+      <w:pPr>
+        <w:pStyle w:val="Listenabsatz"/>
+        <w:numPr>
+          <w:ilvl w:val="0"/>
+          <w:numId w:val="1"/>
+        </w:numPr>
+      </w:pPr>
+      <w:r>
+        <w:t xml:space="preserve">When the LLM generates a new (and ideally correct) version of a statement, it should also check if the </w:t>
+      </w:r>
+      <w:proofErr w:type="spellStart"/>
+      <w:r>
+        <w:t>nonsig</w:t>
+      </w:r>
+      <w:proofErr w:type="spellEnd"/>
+      <w:r>
+        <w:t xml:space="preserve"> p value in the statement seems to even be interpreted. If not, it should say something like “You don’t seem to interpret the nonsignificant result in this statement. Why not?” or so</w:t>
+      </w:r>
+    </w:p>
+    <w:p>
+      <w:pPr>
+        <w:pStyle w:val="Listenabsatz"/>
+        <w:numPr>
+          <w:ilvl w:val="0"/>
+          <w:numId w:val="1"/>
+        </w:numPr>
+      </w:pPr>
+      <w:proofErr w:type="gramStart"/>
+      <w:r>
+        <w:t>Again</w:t>
+      </w:r>
+      <w:proofErr w:type="gramEnd"/>
+      <w:r>
+        <w:t xml:space="preserve"> about the LLM correction of mistakes: I first thought that it might be good if the LLM </w:t>
+      </w:r>
+      <w:proofErr w:type="gramStart"/>
+      <w:r>
+        <w:t>takes</w:t>
+      </w:r>
+      <w:proofErr w:type="gramEnd"/>
+      <w:r>
+        <w:t xml:space="preserve"> all the context of the statement (e.g., the full paragraph) into account. But then it would need to rewrite the full paragraph, or that would probably create the best result. Since I’m not sure that that is how LLM should be used, for now, I only want them to correct the mistake within the sentence. Researchers can then correct the paragraph themselves.</w:t>
+      </w:r>
+    </w:p>
+    <w:p>
+      <w:pPr>
+        <w:pStyle w:val="Listenabsatz"/>
+        <w:numPr>
+          <w:ilvl w:val="0"/>
+          <w:numId w:val="1"/>
+        </w:numPr>
+      </w:pPr>
     </w:p>
     <w:sectPr>
       <w:pgSz w:w="11906" w:h="16838"/>

</xml_diff>